<commit_message>
Cambios varios tempaltes y otras cosas
</commit_message>
<xml_diff>
--- a/admisiones/templates/admisiones/docx/incorporacion_docx_proyecto_disposicion.docx
+++ b/admisiones/templates/admisiones/docx/incorporacion_docx_proyecto_disposicion.docx
@@ -461,15 +461,59 @@
           <w:sz w:val="22"/>
           <w:szCs w:val="22"/>
         </w:rPr>
-        <w:t xml:space="preserve">Que la DIRECCIÓN DE ASISTENCIA INSTITUCIONAL ALIMENTARIA de la DIRECCIÓN NACIONAL DE PROGRAMAS ALIMENTARIOS de la SUBSECRETARÍA DE PROMOCIÓN HUMANA de la SECRETARÍA NACIONAL DE NIÑEZ, ADOLESCENCIA Y FAMILIA del MINISTERIO DE CAPITAL HUMANO ha evaluado favorablemente la petición efectuada por , </w:t>
-      </w:r>
-      <w:r>
-        <w:rPr>
-          <w:rFonts w:ascii="Arial" w:hAnsi="Arial" w:cs="Arial"/>
-          <w:sz w:val="22"/>
-          <w:szCs w:val="22"/>
-        </w:rPr>
-        <w:t xml:space="preserve">{{ informe.admision.comedor.organizacion.subtipo_entidad|default:"organizacion" }} "{{ </w:t>
+        <w:t xml:space="preserve">Que la DIRECCIÓN DE ASISTENCIA INSTITUCIONAL ALIMENTARIA de la DIRECCIÓN NACIONAL DE PROGRAMAS ALIMENTARIOS de la SUBSECRETARÍA DE PROMOCIÓN HUMANA de la SECRETARÍA NACIONAL DE NIÑEZ, ADOLESCENCIA Y FAMILIA del MINISTERIO DE CAPITAL HUMANO ha evaluado favorablemente la petición efectuada </w:t>
+      </w:r>
+      <w:proofErr w:type="gramStart"/>
+      <w:r>
+        <w:rPr>
+          <w:sz w:val="22"/>
+          <w:szCs w:val="22"/>
+        </w:rPr>
+        <w:t>por ,</w:t>
+      </w:r>
+      <w:proofErr w:type="gramEnd"/>
+      <w:r>
+        <w:rPr>
+          <w:sz w:val="22"/>
+          <w:szCs w:val="22"/>
+        </w:rPr>
+        <w:t xml:space="preserve"> </w:t>
+      </w:r>
+      <w:r>
+        <w:rPr>
+          <w:rFonts w:ascii="Arial" w:hAnsi="Arial" w:cs="Arial"/>
+          <w:sz w:val="22"/>
+          <w:szCs w:val="22"/>
+        </w:rPr>
+        <w:t xml:space="preserve">{{ </w:t>
+      </w:r>
+      <w:proofErr w:type="spellStart"/>
+      <w:r>
+        <w:rPr>
+          <w:rFonts w:ascii="Arial" w:hAnsi="Arial" w:cs="Arial"/>
+          <w:sz w:val="22"/>
+          <w:szCs w:val="22"/>
+        </w:rPr>
+        <w:t>informe.admision.comedor.organizacion.subtipo_entidad</w:t>
+      </w:r>
+      <w:proofErr w:type="spellEnd"/>
+      <w:r>
+        <w:rPr>
+          <w:rFonts w:ascii="Arial" w:hAnsi="Arial" w:cs="Arial"/>
+          <w:sz w:val="22"/>
+          <w:szCs w:val="22"/>
+        </w:rPr>
+        <w:t xml:space="preserve"> </w:t>
+      </w:r>
+      <w:bookmarkStart w:id="0" w:name="_GoBack"/>
+      <w:bookmarkEnd w:id="0"/>
+      <w:r>
+        <w:rPr>
+          <w:rFonts w:ascii="Arial" w:hAnsi="Arial" w:cs="Arial"/>
+          <w:sz w:val="22"/>
+          <w:szCs w:val="22"/>
+        </w:rPr>
+        <w:t xml:space="preserve">}} "{{ </w:t>
       </w:r>
       <w:proofErr w:type="spellStart"/>
       <w:r>
@@ -859,6 +903,228 @@
           <w:sz w:val="22"/>
           <w:szCs w:val="22"/>
         </w:rPr>
+        <w:t>informe.cuit</w:t>
+      </w:r>
+      <w:r>
+        <w:rPr>
+          <w:rFonts w:ascii="Arial" w:hAnsi="Arial" w:cs="Arial"/>
+          <w:sz w:val="22"/>
+          <w:szCs w:val="22"/>
+        </w:rPr>
+        <w:t>_organizacion</w:t>
+      </w:r>
+      <w:proofErr w:type="spellEnd"/>
+      <w:r>
+        <w:rPr>
+          <w:rFonts w:ascii="Arial" w:hAnsi="Arial" w:cs="Arial"/>
+          <w:sz w:val="22"/>
+          <w:szCs w:val="22"/>
+        </w:rPr>
+        <w:t xml:space="preserve"> }}</w:t>
+      </w:r>
+      <w:r>
+        <w:rPr>
+          <w:sz w:val="22"/>
+          <w:szCs w:val="22"/>
+        </w:rPr>
+        <w:t xml:space="preserve">, que, como Proyecto de Convenio identificado como _IF PROYECTO DE CONVENIO_ , forma parte integrante de la presente Disposición. </w:t>
+      </w:r>
+    </w:p>
+    <w:p>
+      <w:pPr>
+        <w:rPr>
+          <w:sz w:val="22"/>
+          <w:szCs w:val="22"/>
+        </w:rPr>
+      </w:pPr>
+      <w:r>
+        <w:rPr>
+          <w:sz w:val="22"/>
+          <w:szCs w:val="22"/>
+        </w:rPr>
+        <w:t>ARTÍCULO 2</w:t>
+      </w:r>
+      <w:proofErr w:type="gramStart"/>
+      <w:r>
+        <w:rPr>
+          <w:sz w:val="22"/>
+          <w:szCs w:val="22"/>
+        </w:rPr>
+        <w:t>°.-</w:t>
+      </w:r>
+      <w:proofErr w:type="gramEnd"/>
+      <w:r>
+        <w:rPr>
+          <w:sz w:val="22"/>
+          <w:szCs w:val="22"/>
+        </w:rPr>
+        <w:t xml:space="preserve"> </w:t>
+      </w:r>
+      <w:proofErr w:type="spellStart"/>
+      <w:r>
+        <w:rPr>
+          <w:sz w:val="22"/>
+          <w:szCs w:val="22"/>
+        </w:rPr>
+        <w:t>Incorpórase</w:t>
+      </w:r>
+      <w:proofErr w:type="spellEnd"/>
+      <w:r>
+        <w:rPr>
+          <w:sz w:val="22"/>
+          <w:szCs w:val="22"/>
+        </w:rPr>
+        <w:t xml:space="preserve"> al </w:t>
+      </w:r>
+      <w:r>
+        <w:rPr>
+          <w:rFonts w:ascii="Arial" w:hAnsi="Arial" w:cs="Arial"/>
+          <w:sz w:val="22"/>
+          <w:szCs w:val="22"/>
+        </w:rPr>
+        <w:t xml:space="preserve">{{ </w:t>
+      </w:r>
+      <w:proofErr w:type="spellStart"/>
+      <w:r>
+        <w:rPr>
+          <w:rFonts w:ascii="Arial" w:hAnsi="Arial" w:cs="Arial"/>
+          <w:sz w:val="22"/>
+          <w:szCs w:val="22"/>
+        </w:rPr>
+        <w:t>informe.tipo_espacio</w:t>
+      </w:r>
+      <w:proofErr w:type="spellEnd"/>
+      <w:r>
+        <w:rPr>
+          <w:rFonts w:ascii="Arial" w:hAnsi="Arial" w:cs="Arial"/>
+          <w:sz w:val="22"/>
+          <w:szCs w:val="22"/>
+        </w:rPr>
+        <w:t xml:space="preserve"> }}</w:t>
+      </w:r>
+      <w:r>
+        <w:rPr>
+          <w:rFonts w:ascii="Arial" w:hAnsi="Arial" w:cs="Arial"/>
+          <w:sz w:val="22"/>
+          <w:szCs w:val="22"/>
+        </w:rPr>
+        <w:t xml:space="preserve"> “</w:t>
+      </w:r>
+      <w:r>
+        <w:rPr>
+          <w:rFonts w:ascii="Arial" w:hAnsi="Arial" w:cs="Arial"/>
+          <w:sz w:val="22"/>
+          <w:szCs w:val="22"/>
+        </w:rPr>
+        <w:t xml:space="preserve">{{ </w:t>
+      </w:r>
+      <w:proofErr w:type="spellStart"/>
+      <w:r>
+        <w:rPr>
+          <w:rFonts w:ascii="Arial" w:hAnsi="Arial" w:cs="Arial"/>
+          <w:sz w:val="22"/>
+          <w:szCs w:val="22"/>
+        </w:rPr>
+        <w:t>informe.nombre_espacio</w:t>
+      </w:r>
+      <w:proofErr w:type="spellEnd"/>
+      <w:r>
+        <w:rPr>
+          <w:rFonts w:ascii="Arial" w:hAnsi="Arial" w:cs="Arial"/>
+          <w:sz w:val="22"/>
+          <w:szCs w:val="22"/>
+        </w:rPr>
+        <w:t xml:space="preserve"> }}</w:t>
+      </w:r>
+      <w:r>
+        <w:rPr>
+          <w:rFonts w:ascii="Arial" w:hAnsi="Arial" w:cs="Arial"/>
+          <w:sz w:val="22"/>
+          <w:szCs w:val="22"/>
+        </w:rPr>
+        <w:t>”</w:t>
+      </w:r>
+      <w:r>
+        <w:rPr>
+          <w:sz w:val="22"/>
+          <w:szCs w:val="22"/>
+        </w:rPr>
+        <w:t xml:space="preserve"> designado por , </w:t>
+      </w:r>
+      <w:r>
+        <w:rPr>
+          <w:rFonts w:ascii="Arial" w:hAnsi="Arial" w:cs="Arial"/>
+          <w:sz w:val="22"/>
+          <w:szCs w:val="22"/>
+        </w:rPr>
+        <w:t xml:space="preserve">{{ </w:t>
+      </w:r>
+      <w:proofErr w:type="spellStart"/>
+      <w:r>
+        <w:rPr>
+          <w:rFonts w:ascii="Arial" w:hAnsi="Arial" w:cs="Arial"/>
+          <w:sz w:val="22"/>
+          <w:szCs w:val="22"/>
+        </w:rPr>
+        <w:t>informe.admision.comedor.organizacion.subtipo_entidad</w:t>
+      </w:r>
+      <w:proofErr w:type="spellEnd"/>
+      <w:r>
+        <w:rPr>
+          <w:rFonts w:ascii="Arial" w:hAnsi="Arial" w:cs="Arial"/>
+          <w:sz w:val="22"/>
+          <w:szCs w:val="22"/>
+        </w:rPr>
+        <w:t xml:space="preserve"> }} "{{ </w:t>
+      </w:r>
+      <w:proofErr w:type="spellStart"/>
+      <w:r>
+        <w:rPr>
+          <w:rFonts w:ascii="Arial" w:hAnsi="Arial" w:cs="Arial"/>
+          <w:sz w:val="22"/>
+          <w:szCs w:val="22"/>
+        </w:rPr>
+        <w:t>informe.nombre_organizacion</w:t>
+      </w:r>
+      <w:proofErr w:type="spellEnd"/>
+      <w:r>
+        <w:rPr>
+          <w:rFonts w:ascii="Arial" w:hAnsi="Arial" w:cs="Arial"/>
+          <w:sz w:val="22"/>
+          <w:szCs w:val="22"/>
+        </w:rPr>
+        <w:t xml:space="preserve"> }}"</w:t>
+      </w:r>
+      <w:r>
+        <w:rPr>
+          <w:sz w:val="22"/>
+          <w:szCs w:val="22"/>
+        </w:rPr>
+        <w:t xml:space="preserve"> de la Provincia de </w:t>
+      </w:r>
+      <w:r>
+        <w:rPr>
+          <w:rFonts w:ascii="Arial" w:hAnsi="Arial" w:cs="Arial"/>
+          <w:sz w:val="22"/>
+          <w:szCs w:val="22"/>
+        </w:rPr>
+        <w:t>{{</w:t>
+      </w:r>
+      <w:r>
+        <w:rPr>
+          <w:rFonts w:ascii="Arial" w:hAnsi="Arial" w:cs="Arial"/>
+          <w:sz w:val="22"/>
+          <w:szCs w:val="22"/>
+        </w:rPr>
+        <w:t xml:space="preserve"> </w:t>
+      </w:r>
+      <w:proofErr w:type="spellStart"/>
+      <w:r>
+        <w:rPr>
+          <w:rFonts w:ascii="Arial" w:hAnsi="Arial" w:cs="Arial"/>
+          <w:sz w:val="22"/>
+          <w:szCs w:val="22"/>
+        </w:rPr>
         <w:t>informe.</w:t>
       </w:r>
       <w:r>
@@ -867,15 +1133,7 @@
           <w:sz w:val="22"/>
           <w:szCs w:val="22"/>
         </w:rPr>
-        <w:t>cuit</w:t>
-      </w:r>
-      <w:r>
-        <w:rPr>
-          <w:rFonts w:ascii="Arial" w:hAnsi="Arial" w:cs="Arial"/>
-          <w:sz w:val="22"/>
-          <w:szCs w:val="22"/>
-        </w:rPr>
-        <w:t>_organizacion</w:t>
+        <w:t>provincia_organizacion</w:t>
       </w:r>
       <w:proofErr w:type="spellEnd"/>
       <w:r>
@@ -891,22 +1149,52 @@
           <w:sz w:val="22"/>
           <w:szCs w:val="22"/>
         </w:rPr>
-        <w:t xml:space="preserve">, que, como Proyecto de Convenio identificado como _IF PROYECTO DE CONVENIO_ , forma parte integrante de la presente Disposición. </w:t>
-      </w:r>
-    </w:p>
-    <w:p>
-      <w:pPr>
-        <w:rPr>
-          <w:sz w:val="22"/>
-          <w:szCs w:val="22"/>
-        </w:rPr>
-      </w:pPr>
-      <w:r>
-        <w:rPr>
-          <w:sz w:val="22"/>
-          <w:szCs w:val="22"/>
-        </w:rPr>
-        <w:t>ARTÍCULO 2</w:t>
+        <w:t xml:space="preserve">, al Programa “ALIMENTAR COMUNIDAD” para la adquisición de alimentos mediante una tarjeta prepaga física a fin de complementar las prestaciones alimentarias brindadas a personas que concurren al mismo. La carga de fondos se realizará conforme a las disponibilidades financieras y presupuestarias existentes y en los términos y condiciones establecidos en el Convenio referido en el presente acto. </w:t>
+      </w:r>
+    </w:p>
+    <w:p>
+      <w:pPr>
+        <w:rPr>
+          <w:sz w:val="22"/>
+          <w:szCs w:val="22"/>
+        </w:rPr>
+      </w:pPr>
+      <w:r>
+        <w:rPr>
+          <w:sz w:val="22"/>
+          <w:szCs w:val="22"/>
+        </w:rPr>
+        <w:t xml:space="preserve">ARTÍCULO 3°.- Los fondos que se otorguen a través de la tarjeta prepaga física, mediante acto administrativo correspondiente, están sujetos a rendición de cuentas documentada, conforme a lo establecido en la Ley de Administración Financiera y de los Sistemas de Control del Sector Público Nacional N.° 24.156, su Decreto Reglamentario N.° 1344/2007 y normas modificatorias y complementarias; la Resolución del entonces Ministerio de Desarrollo Social N.° RESOL-2023-230-APN-MDS del 17 de febrero de 2023 y sus normas modificatorias y complementarias, la Resolución del entonces Ministerio de Desarrollo Social N.° 2458 del 23 de agosto de 2004 y lo estipulado en el respectivo Convenio. </w:t>
+      </w:r>
+    </w:p>
+    <w:p>
+      <w:pPr>
+        <w:rPr>
+          <w:sz w:val="22"/>
+          <w:szCs w:val="22"/>
+        </w:rPr>
+      </w:pPr>
+      <w:r>
+        <w:rPr>
+          <w:sz w:val="22"/>
+          <w:szCs w:val="22"/>
+        </w:rPr>
+        <w:t xml:space="preserve">ARTÍCULO 4°.- La AUDITORÍA SECTORIAL DE NIÑEZ, ADOLESCENCIA Y FAMILIA de la UNIDAD DE AUDITORÍA INTERNA del MINISTERIO DE CAPITAL HUMANO, la SUBSECRETARÍA DE PROMOCIÓN HUMANA de la SECRETARÍA NACIONAL DE NIÑEZ, ADOLESCENCIA Y FAMILIA del MINISTERIO DE CAPITAL HUMANO, y la SINDICATURA GENERAL DE LA NACIÓN (SIGEN) están facultadas para controlar la inversión de los fondos otorgados en el marco de la presente Disposición, en virtud de la normativa mencionada en el Artículo 3° y en el contexto de las acciones de gestión social responsable, monitoreo y seguimiento, ya sea de manera concomitante o posterior a la ejecución del subsidio.  </w:t>
+      </w:r>
+    </w:p>
+    <w:p>
+      <w:pPr>
+        <w:rPr>
+          <w:sz w:val="22"/>
+          <w:szCs w:val="22"/>
+        </w:rPr>
+      </w:pPr>
+      <w:r>
+        <w:rPr>
+          <w:sz w:val="22"/>
+          <w:szCs w:val="22"/>
+        </w:rPr>
+        <w:t>ARTÍCULO 5</w:t>
       </w:r>
       <w:proofErr w:type="gramStart"/>
       <w:r>
@@ -922,187 +1210,8 @@
           <w:sz w:val="22"/>
           <w:szCs w:val="22"/>
         </w:rPr>
-        <w:t xml:space="preserve"> </w:t>
-      </w:r>
-      <w:proofErr w:type="spellStart"/>
-      <w:r>
-        <w:rPr>
-          <w:sz w:val="22"/>
-          <w:szCs w:val="22"/>
-        </w:rPr>
-        <w:t>Incorpórase</w:t>
-      </w:r>
-      <w:proofErr w:type="spellEnd"/>
-      <w:r>
-        <w:rPr>
-          <w:sz w:val="22"/>
-          <w:szCs w:val="22"/>
-        </w:rPr>
-        <w:t xml:space="preserve"> al _Tipo de espacio comunitario_ “_nombre del comedor/merendero_” designado por , </w:t>
-      </w:r>
-      <w:r>
-        <w:rPr>
-          <w:rFonts w:ascii="Arial" w:hAnsi="Arial" w:cs="Arial"/>
-          <w:sz w:val="22"/>
-          <w:szCs w:val="22"/>
-        </w:rPr>
-        <w:t xml:space="preserve">{{ </w:t>
-      </w:r>
-      <w:proofErr w:type="spellStart"/>
-      <w:r>
-        <w:rPr>
-          <w:rFonts w:ascii="Arial" w:hAnsi="Arial" w:cs="Arial"/>
-          <w:sz w:val="22"/>
-          <w:szCs w:val="22"/>
-        </w:rPr>
-        <w:t>informe.admision.comedor.organizacion.subtipo_entidad</w:t>
-      </w:r>
-      <w:proofErr w:type="spellEnd"/>
-      <w:r>
-        <w:rPr>
-          <w:rFonts w:ascii="Arial" w:hAnsi="Arial" w:cs="Arial"/>
-          <w:sz w:val="22"/>
-          <w:szCs w:val="22"/>
-        </w:rPr>
-        <w:t xml:space="preserve"> }} "{{ </w:t>
-      </w:r>
-      <w:proofErr w:type="spellStart"/>
-      <w:r>
-        <w:rPr>
-          <w:rFonts w:ascii="Arial" w:hAnsi="Arial" w:cs="Arial"/>
-          <w:sz w:val="22"/>
-          <w:szCs w:val="22"/>
-        </w:rPr>
-        <w:t>informe.nombre_organizacion</w:t>
-      </w:r>
-      <w:proofErr w:type="spellEnd"/>
-      <w:r>
-        <w:rPr>
-          <w:rFonts w:ascii="Arial" w:hAnsi="Arial" w:cs="Arial"/>
-          <w:sz w:val="22"/>
-          <w:szCs w:val="22"/>
-        </w:rPr>
-        <w:t xml:space="preserve"> }}"</w:t>
-      </w:r>
-      <w:r>
-        <w:rPr>
-          <w:sz w:val="22"/>
-          <w:szCs w:val="22"/>
-        </w:rPr>
-        <w:t xml:space="preserve"> de la Provincia de </w:t>
-      </w:r>
-      <w:r>
-        <w:rPr>
-          <w:rFonts w:ascii="Arial" w:hAnsi="Arial" w:cs="Arial"/>
-          <w:sz w:val="22"/>
-          <w:szCs w:val="22"/>
-        </w:rPr>
-        <w:t>{{</w:t>
-      </w:r>
-      <w:r>
-        <w:rPr>
-          <w:rFonts w:ascii="Arial" w:hAnsi="Arial" w:cs="Arial"/>
-          <w:sz w:val="22"/>
-          <w:szCs w:val="22"/>
-        </w:rPr>
-        <w:t xml:space="preserve"> </w:t>
-      </w:r>
-      <w:proofErr w:type="spellStart"/>
-      <w:r>
-        <w:rPr>
-          <w:rFonts w:ascii="Arial" w:hAnsi="Arial" w:cs="Arial"/>
-          <w:sz w:val="22"/>
-          <w:szCs w:val="22"/>
-        </w:rPr>
-        <w:t>informe.</w:t>
-      </w:r>
-      <w:r>
-        <w:rPr>
-          <w:rFonts w:ascii="Arial" w:hAnsi="Arial" w:cs="Arial"/>
-          <w:sz w:val="22"/>
-          <w:szCs w:val="22"/>
-        </w:rPr>
-        <w:t>provincia_organizacion</w:t>
-      </w:r>
-      <w:proofErr w:type="spellEnd"/>
-      <w:r>
-        <w:rPr>
-          <w:rFonts w:ascii="Arial" w:hAnsi="Arial" w:cs="Arial"/>
-          <w:sz w:val="22"/>
-          <w:szCs w:val="22"/>
-        </w:rPr>
-        <w:t xml:space="preserve"> }}</w:t>
-      </w:r>
-      <w:r>
-        <w:rPr>
-          <w:sz w:val="22"/>
-          <w:szCs w:val="22"/>
-        </w:rPr>
-        <w:t xml:space="preserve">, al Programa “ALIMENTAR COMUNIDAD” para la adquisición de alimentos mediante una tarjeta prepaga física a fin de complementar las prestaciones alimentarias brindadas a personas que concurren al mismo. La carga de fondos se realizará conforme a las disponibilidades financieras y presupuestarias existentes y en los términos y condiciones establecidos en el Convenio referido en el presente acto. </w:t>
-      </w:r>
-    </w:p>
-    <w:p>
-      <w:pPr>
-        <w:rPr>
-          <w:sz w:val="22"/>
-          <w:szCs w:val="22"/>
-        </w:rPr>
-      </w:pPr>
-      <w:r>
-        <w:rPr>
-          <w:sz w:val="22"/>
-          <w:szCs w:val="22"/>
-        </w:rPr>
-        <w:t xml:space="preserve">ARTÍCULO 3°.- Los fondos que se otorguen a través de la tarjeta prepaga física, mediante acto administrativo correspondiente, están sujetos a rendición de cuentas documentada, conforme a lo establecido en la Ley de Administración Financiera y de los Sistemas de Control del Sector Público Nacional N.° 24.156, su Decreto Reglamentario N.° 1344/2007 y normas modificatorias y complementarias; la Resolución del entonces Ministerio de Desarrollo Social N.° RESOL-2023-230-APN-MDS del 17 de febrero de 2023 y sus normas modificatorias y complementarias, la Resolución del entonces Ministerio de Desarrollo Social N.° 2458 del 23 de agosto de 2004 y lo estipulado en el respectivo Convenio. </w:t>
-      </w:r>
-    </w:p>
-    <w:p>
-      <w:pPr>
-        <w:rPr>
-          <w:sz w:val="22"/>
-          <w:szCs w:val="22"/>
-        </w:rPr>
-      </w:pPr>
-      <w:r>
-        <w:rPr>
-          <w:sz w:val="22"/>
-          <w:szCs w:val="22"/>
-        </w:rPr>
-        <w:t xml:space="preserve">ARTÍCULO 4°.- La AUDITORÍA SECTORIAL DE NIÑEZ, ADOLESCENCIA Y FAMILIA de la UNIDAD DE AUDITORÍA INTERNA del MINISTERIO DE CAPITAL HUMANO, la SUBSECRETARÍA DE PROMOCIÓN HUMANA de la SECRETARÍA NACIONAL DE NIÑEZ, ADOLESCENCIA Y FAMILIA del MINISTERIO DE CAPITAL HUMANO, y la SINDICATURA GENERAL DE LA NACIÓN (SIGEN) están facultadas para controlar la inversión de los fondos otorgados en el marco de la presente Disposición, en virtud de la normativa mencionada en el Artículo 3° y en el contexto de las acciones de gestión social responsable, monitoreo y seguimiento, ya sea de manera concomitante o posterior a la ejecución del subsidio.  </w:t>
-      </w:r>
-    </w:p>
-    <w:p>
-      <w:pPr>
-        <w:rPr>
-          <w:sz w:val="22"/>
-          <w:szCs w:val="22"/>
-        </w:rPr>
-      </w:pPr>
-      <w:r>
-        <w:rPr>
-          <w:sz w:val="22"/>
-          <w:szCs w:val="22"/>
-        </w:rPr>
-        <w:t>ARTÍCULO 5</w:t>
-      </w:r>
-      <w:proofErr w:type="gramStart"/>
-      <w:r>
-        <w:rPr>
-          <w:sz w:val="22"/>
-          <w:szCs w:val="22"/>
-        </w:rPr>
-        <w:t>°.-</w:t>
-      </w:r>
-      <w:proofErr w:type="gramEnd"/>
-      <w:r>
-        <w:rPr>
-          <w:sz w:val="22"/>
-          <w:szCs w:val="22"/>
-        </w:rPr>
         <w:t xml:space="preserve"> Comuníquese y oportunamente archívese.</w:t>
       </w:r>
-      <w:bookmarkStart w:id="0" w:name="_GoBack"/>
-      <w:bookmarkEnd w:id="0"/>
     </w:p>
     <w:sectPr>
       <w:headerReference w:type="default" r:id="rId8"/>
@@ -1208,7 +1317,7 @@
         <w:szCs w:val="22"/>
         <w:lang w:val="es-ES"/>
       </w:rPr>
-      <w:t>3</w:t>
+      <w:t>2</w:t>
     </w:r>
     <w:r>
       <w:rPr>
@@ -2578,7 +2687,7 @@
 </file>
 
 <file path=customXml/itemProps1.xml><?xml version="1.0" encoding="utf-8"?>
-<ds:datastoreItem xmlns:ds="http://schemas.openxmlformats.org/officeDocument/2006/customXml" ds:itemID="{5043CB60-9C6D-4430-822F-0518F42A3F47}">
+<ds:datastoreItem xmlns:ds="http://schemas.openxmlformats.org/officeDocument/2006/customXml" ds:itemID="{8E8F24F7-3CD9-4768-A9F0-25EB713C5411}">
   <ds:schemaRefs>
     <ds:schemaRef ds:uri="http://schemas.openxmlformats.org/officeDocument/2006/bibliography"/>
   </ds:schemaRefs>

</xml_diff>